<commit_message>
start rationale data paper
</commit_message>
<xml_diff>
--- a/reports/datapaper/Datapaper_Langeraert&Brosens_snail.docx
+++ b/reports/datapaper/Datapaper_Langeraert&Brosens_snail.docx
@@ -176,25 +176,103 @@
         <w:jc w:val="both"/>
       </w:pPr>
       <w:r>
-        <w:rPr>
-          <w:highlight w:val="yellow"/>
-        </w:rPr>
-        <w:t>-collecting shells goes back many years</w:t>
-      </w:r>
-      <w:r>
-        <w:rPr>
-          <w:highlight w:val="yellow"/>
-        </w:rPr>
-        <w:br/>
-        <w:t>-money for malacological studies not much and mostly for parasites or pest species</w:t>
-      </w:r>
-      <w:r>
-        <w:rPr>
-          <w:highlight w:val="yellow"/>
-        </w:rPr>
-        <w:br/>
-        <w:t>-much knowledge in collections</w:t>
-      </w:r>
+        <w:t>The</w:t>
+      </w:r>
+      <w:r>
+        <w:t xml:space="preserve"> research of land and freshwater molluscs of </w:t>
+      </w:r>
+      <w:r>
+        <w:t xml:space="preserve">the Canaries </w:t>
+      </w:r>
+      <w:r>
+        <w:t xml:space="preserve">mainly </w:t>
+      </w:r>
+      <w:r>
+        <w:t>goes back to the 19</w:t>
+      </w:r>
+      <w:r>
+        <w:rPr>
+          <w:vertAlign w:val="superscript"/>
+        </w:rPr>
+        <w:t>th</w:t>
+      </w:r>
+      <w:r>
+        <w:t xml:space="preserve"> century with </w:t>
+      </w:r>
+      <w:r>
+        <w:t xml:space="preserve">the famous works of </w:t>
+      </w:r>
+      <w:r>
+        <w:t>Webb &amp; Berthelot (1833</w:t>
+      </w:r>
+      <w:r>
+        <w:t xml:space="preserve">), </w:t>
+      </w:r>
+      <w:r>
+        <w:t xml:space="preserve">Shuttleworth </w:t>
+      </w:r>
+      <w:r>
+        <w:t>(18</w:t>
+      </w:r>
+      <w:r>
+        <w:t>52</w:t>
+      </w:r>
+      <w:r>
+        <w:t>a,</w:t>
+      </w:r>
+      <w:r>
+        <w:t xml:space="preserve"> 1852</w:t>
+      </w:r>
+      <w:r>
+        <w:t>b</w:t>
+      </w:r>
+      <w:r>
+        <w:t>),</w:t>
+      </w:r>
+      <w:r>
+        <w:t xml:space="preserve"> Mousson (</w:t>
+      </w:r>
+      <w:r>
+        <w:t>1872</w:t>
+      </w:r>
+      <w:r>
+        <w:t xml:space="preserve">), </w:t>
+      </w:r>
+      <w:r>
+        <w:t>Wollaston (1878)</w:t>
+      </w:r>
+      <w:r>
+        <w:t xml:space="preserve">, </w:t>
+      </w:r>
+      <w:proofErr w:type="spellStart"/>
+      <w:r>
+        <w:t>Mabille</w:t>
+      </w:r>
+      <w:proofErr w:type="spellEnd"/>
+      <w:r>
+        <w:t xml:space="preserve"> (1884)</w:t>
+      </w:r>
+      <w:r>
+        <w:t xml:space="preserve">, </w:t>
+      </w:r>
+      <w:proofErr w:type="spellStart"/>
+      <w:r>
+        <w:t>Odhner</w:t>
+      </w:r>
+      <w:proofErr w:type="spellEnd"/>
+      <w:r>
+        <w:t xml:space="preserve"> (1931)</w:t>
+      </w:r>
+      <w:r>
+        <w:t xml:space="preserve">, and others. </w:t>
+      </w:r>
+      <w:bookmarkStart w:id="0" w:name="_GoBack"/>
+      <w:bookmarkEnd w:id="0"/>
+    </w:p>
+    <w:p>
+      <w:pPr>
+        <w:jc w:val="both"/>
+      </w:pPr>
       <w:r>
         <w:rPr>
           <w:highlight w:val="yellow"/>
@@ -271,25 +349,46 @@
         <w:t>On land, only gastropods occur (class Gastropoda, snails and slugs) and in freshwater, both gastropods as bivalves (class Bivalvia) occur.</w:t>
       </w:r>
       <w:r>
-        <w:t xml:space="preserve"> No observations of bivalves are present in the dataset. </w:t>
-      </w:r>
-      <w:r>
-        <w:rPr>
-          <w:highlight w:val="yellow"/>
-        </w:rPr>
-        <w:t xml:space="preserve">The dataset includes ??? taxa (species and subspecies) belonging to ??? genera </w:t>
-      </w:r>
-      <w:r>
-        <w:rPr>
-          <w:highlight w:val="yellow"/>
-        </w:rPr>
+        <w:t xml:space="preserve"> No observations of bivalves are present in the datase</w:t>
+      </w:r>
+      <w:r>
+        <w:t xml:space="preserve">t. </w:t>
+      </w:r>
+      <w:r>
+        <w:t xml:space="preserve">The dataset includes </w:t>
+      </w:r>
+      <w:r>
+        <w:t xml:space="preserve">389 observations of </w:t>
+      </w:r>
+      <w:r>
+        <w:t>62</w:t>
+      </w:r>
+      <w:r>
+        <w:t xml:space="preserve"> taxa</w:t>
+      </w:r>
+      <w:r>
+        <w:t xml:space="preserve"> </w:t>
+      </w:r>
+      <w:r>
+        <w:t xml:space="preserve">belonging to </w:t>
+      </w:r>
+      <w:r>
+        <w:t>27</w:t>
+      </w:r>
+      <w:r>
+        <w:t xml:space="preserve"> genera </w:t>
+      </w:r>
+      <w:r>
         <w:t xml:space="preserve">(fig. 1) </w:t>
       </w:r>
       <w:r>
-        <w:rPr>
-          <w:highlight w:val="yellow"/>
-        </w:rPr>
-        <w:t>and ??? families.</w:t>
+        <w:t xml:space="preserve">and </w:t>
+      </w:r>
+      <w:r>
+        <w:t>18</w:t>
+      </w:r>
+      <w:r>
+        <w:t xml:space="preserve"> families.</w:t>
       </w:r>
     </w:p>
     <w:p>
@@ -588,10 +687,22 @@
         <w:t>Mousson</w:t>
       </w:r>
       <w:r>
-        <w:t xml:space="preserve"> (1873)</w:t>
-      </w:r>
-      <w:r>
-        <w:t xml:space="preserve"> (first published in 1872, see Bank et al., 2002)</w:t>
+        <w:t xml:space="preserve"> (187</w:t>
+      </w:r>
+      <w:r>
+        <w:t>2</w:t>
+      </w:r>
+      <w:r>
+        <w:t>)</w:t>
+      </w:r>
+      <w:r>
+        <w:t xml:space="preserve"> (</w:t>
+      </w:r>
+      <w:r>
+        <w:t>version of 1873</w:t>
+      </w:r>
+      <w:r>
+        <w:t>, see Bank et al., 2002)</w:t>
       </w:r>
       <w:r>
         <w:t xml:space="preserve">, </w:t>
@@ -682,11 +793,7 @@
         <w:t>. Finally, for</w:t>
       </w:r>
       <w:r>
-        <w:t xml:space="preserve"> species with a wider, </w:t>
-      </w:r>
-      <w:r>
-        <w:lastRenderedPageBreak/>
-        <w:t>European</w:t>
+        <w:t xml:space="preserve"> species with a wider, European</w:t>
       </w:r>
       <w:r>
         <w:t>,</w:t>
@@ -1481,8 +1588,6 @@
         </w:rPr>
         <w:t xml:space="preserve"> </w:t>
       </w:r>
-      <w:bookmarkStart w:id="0" w:name="_GoBack"/>
-      <w:bookmarkEnd w:id="0"/>
       <w:r>
         <w:rPr>
           <w:i/>
@@ -2028,6 +2133,7 @@
         <w:jc w:val="both"/>
       </w:pPr>
       <w:r>
+        <w:lastRenderedPageBreak/>
         <w:t>Sampling was done ad random along random routes. Locations were not predefined</w:t>
       </w:r>
       <w:r>
@@ -2037,11 +2143,7 @@
         <w:t xml:space="preserve"> but </w:t>
       </w:r>
       <w:r>
-        <w:t xml:space="preserve">some regions were specifically visited because of known species richness or endemics occurrence. At site, observations </w:t>
-      </w:r>
-      <w:r>
-        <w:lastRenderedPageBreak/>
-        <w:t xml:space="preserve">were </w:t>
+        <w:t xml:space="preserve">some regions were specifically visited because of known species richness or endemics occurrence. At site, observations were </w:t>
       </w:r>
       <w:r>
         <w:t>incidental</w:t>
@@ -2139,22 +2241,7 @@
           <w:bCs/>
         </w:rPr>
         <w:br/>
-      </w:r>
-      <w:proofErr w:type="spellStart"/>
-      <w:r>
-        <w:rPr>
-          <w:b/>
-          <w:bCs/>
-        </w:rPr>
-        <w:t>Dataset</w:t>
-      </w:r>
-      <w:proofErr w:type="spellEnd"/>
-      <w:r>
-        <w:rPr>
-          <w:b/>
-          <w:bCs/>
-        </w:rPr>
-        <w:t xml:space="preserve"> description</w:t>
+        <w:t>Dataset description</w:t>
       </w:r>
     </w:p>
     <w:p>
@@ -2393,13 +2480,73 @@
           <w:b/>
           <w:bCs/>
         </w:rPr>
-        <w:t>Additional information:</w:t>
+        <w:t>Additional information</w:t>
+      </w:r>
+    </w:p>
+    <w:p>
+      <w:pPr>
+        <w:jc w:val="both"/>
+        <w:rPr>
+          <w:b/>
+          <w:bCs/>
+        </w:rPr>
+      </w:pPr>
+    </w:p>
+    <w:p>
+      <w:pPr>
+        <w:jc w:val="both"/>
+        <w:rPr>
+          <w:b/>
+          <w:bCs/>
+        </w:rPr>
+      </w:pPr>
+      <w:r>
+        <w:rPr>
+          <w:b/>
+          <w:bCs/>
+        </w:rPr>
+        <w:t>A</w:t>
+      </w:r>
+      <w:r>
+        <w:rPr>
+          <w:b/>
+          <w:bCs/>
+        </w:rPr>
+        <w:t>cknowledgement</w:t>
+      </w:r>
+      <w:r>
+        <w:rPr>
+          <w:b/>
+          <w:bCs/>
+        </w:rPr>
+        <w:t>s</w:t>
       </w:r>
     </w:p>
     <w:p>
       <w:pPr>
         <w:jc w:val="both"/>
       </w:pPr>
+      <w:r>
+        <w:t>We would like to thank Theo Ripken for the coordination of the two meetings on the land snails of Gran Canaria</w:t>
+      </w:r>
+      <w:r>
+        <w:t xml:space="preserve"> </w:t>
+      </w:r>
+      <w:r>
+        <w:t>organized by the Dutch Malacological Society</w:t>
+      </w:r>
+      <w:r>
+        <w:t xml:space="preserve"> and also for his numerous helpful remarks and answers </w:t>
+      </w:r>
+      <w:r>
+        <w:t xml:space="preserve">regarding determination and systematics </w:t>
+      </w:r>
+      <w:r>
+        <w:t>of the</w:t>
+      </w:r>
+      <w:r>
+        <w:t xml:space="preserve"> land and freshwater molluscs of the Canaries.</w:t>
+      </w:r>
     </w:p>
     <w:p>
       <w:pPr>
@@ -2414,11 +2561,12 @@
           <w:b/>
           <w:bCs/>
         </w:rPr>
-        <w:t>References:</w:t>
-      </w:r>
-    </w:p>
-    <w:p>
-      <w:r>
+        <w:t>References</w:t>
+      </w:r>
+    </w:p>
+    <w:p>
+      <w:r>
+        <w:lastRenderedPageBreak/>
         <w:t>Alonso</w:t>
       </w:r>
       <w:r>
@@ -2643,7 +2791,6 @@
         <w:rPr>
           <w:lang w:val="nl-BE"/>
         </w:rPr>
-        <w:lastRenderedPageBreak/>
         <w:t xml:space="preserve">Bank, R. A., </w:t>
       </w:r>
       <w:proofErr w:type="spellStart"/>
@@ -3381,6 +3528,7 @@
     <w:p>
       <w:proofErr w:type="spellStart"/>
       <w:r>
+        <w:lastRenderedPageBreak/>
         <w:t>Mabille</w:t>
       </w:r>
       <w:proofErr w:type="spellEnd"/>
@@ -3472,7 +3620,19 @@
         <w:rPr>
           <w:lang w:val="nl-BE"/>
         </w:rPr>
-        <w:t xml:space="preserve">, A. (1873). </w:t>
+        <w:t>, A. (187</w:t>
+      </w:r>
+      <w:r>
+        <w:rPr>
+          <w:lang w:val="nl-BE"/>
+        </w:rPr>
+        <w:t>2</w:t>
+      </w:r>
+      <w:r>
+        <w:rPr>
+          <w:lang w:val="nl-BE"/>
+        </w:rPr>
+        <w:t xml:space="preserve">). </w:t>
       </w:r>
       <w:proofErr w:type="spellStart"/>
       <w:r>
@@ -3696,13 +3856,7 @@
         <w:rPr>
           <w:lang w:val="nl-BE"/>
         </w:rPr>
-        <w:t xml:space="preserve"> </w:t>
-      </w:r>
-      <w:r>
-        <w:rPr>
-          <w:lang w:val="nl-BE"/>
-        </w:rPr>
-        <w:t>(3)</w:t>
+        <w:t xml:space="preserve"> (3)</w:t>
       </w:r>
       <w:r>
         <w:rPr>
@@ -3726,19 +3880,7 @@
         <w:rPr>
           <w:lang w:val="nl-BE"/>
         </w:rPr>
-        <w:t>I-</w:t>
-      </w:r>
-      <w:r>
-        <w:rPr>
-          <w:lang w:val="nl-BE"/>
-        </w:rPr>
-        <w:t>I</w:t>
-      </w:r>
-      <w:r>
-        <w:rPr>
-          <w:lang w:val="nl-BE"/>
-        </w:rPr>
-        <w:t>V</w:t>
+        <w:t>I-IV</w:t>
       </w:r>
       <w:r>
         <w:rPr>
@@ -3774,7 +3916,6 @@
     <w:p>
       <w:proofErr w:type="spellStart"/>
       <w:r>
-        <w:lastRenderedPageBreak/>
         <w:t>Neiber</w:t>
       </w:r>
       <w:proofErr w:type="spellEnd"/>
@@ -4172,6 +4313,284 @@
       </w:r>
     </w:p>
     <w:p>
+      <w:pPr>
+        <w:rPr>
+          <w:lang w:val="nl-BE"/>
+        </w:rPr>
+      </w:pPr>
+      <w:r>
+        <w:rPr>
+          <w:lang w:val="nl-BE"/>
+        </w:rPr>
+        <w:t>Shuttleworth, R.J. (1852a)</w:t>
+      </w:r>
+      <w:r>
+        <w:rPr>
+          <w:lang w:val="nl-BE"/>
+        </w:rPr>
+        <w:t>.</w:t>
+      </w:r>
+      <w:r>
+        <w:rPr>
+          <w:lang w:val="nl-BE"/>
+        </w:rPr>
+        <w:t xml:space="preserve"> Diagnosen </w:t>
+      </w:r>
+      <w:proofErr w:type="spellStart"/>
+      <w:r>
+        <w:rPr>
+          <w:lang w:val="nl-BE"/>
+        </w:rPr>
+        <w:t>einiger</w:t>
+      </w:r>
+      <w:proofErr w:type="spellEnd"/>
+      <w:r>
+        <w:rPr>
+          <w:lang w:val="nl-BE"/>
+        </w:rPr>
+        <w:t xml:space="preserve"> </w:t>
+      </w:r>
+      <w:proofErr w:type="spellStart"/>
+      <w:r>
+        <w:rPr>
+          <w:lang w:val="nl-BE"/>
+        </w:rPr>
+        <w:t>neuer</w:t>
+      </w:r>
+      <w:proofErr w:type="spellEnd"/>
+      <w:r>
+        <w:rPr>
+          <w:lang w:val="nl-BE"/>
+        </w:rPr>
+        <w:t xml:space="preserve"> Mollusken </w:t>
+      </w:r>
+      <w:proofErr w:type="spellStart"/>
+      <w:r>
+        <w:rPr>
+          <w:lang w:val="nl-BE"/>
+        </w:rPr>
+        <w:t>aus</w:t>
+      </w:r>
+      <w:proofErr w:type="spellEnd"/>
+      <w:r>
+        <w:rPr>
+          <w:lang w:val="nl-BE"/>
+        </w:rPr>
+        <w:t xml:space="preserve"> den </w:t>
+      </w:r>
+      <w:proofErr w:type="spellStart"/>
+      <w:r>
+        <w:rPr>
+          <w:lang w:val="nl-BE"/>
+        </w:rPr>
+        <w:t>Canarischen</w:t>
+      </w:r>
+      <w:proofErr w:type="spellEnd"/>
+      <w:r>
+        <w:rPr>
+          <w:lang w:val="nl-BE"/>
+        </w:rPr>
+        <w:t xml:space="preserve"> </w:t>
+      </w:r>
+      <w:proofErr w:type="spellStart"/>
+      <w:r>
+        <w:rPr>
+          <w:lang w:val="nl-BE"/>
+        </w:rPr>
+        <w:t>Inseln</w:t>
+      </w:r>
+      <w:proofErr w:type="spellEnd"/>
+      <w:r>
+        <w:rPr>
+          <w:lang w:val="nl-BE"/>
+        </w:rPr>
+        <w:t xml:space="preserve">. </w:t>
+      </w:r>
+      <w:r>
+        <w:rPr>
+          <w:lang w:val="nl-BE"/>
+        </w:rPr>
+        <w:t xml:space="preserve">- </w:t>
+      </w:r>
+      <w:proofErr w:type="spellStart"/>
+      <w:r>
+        <w:rPr>
+          <w:lang w:val="nl-BE"/>
+        </w:rPr>
+        <w:t>Mittheilungen</w:t>
+      </w:r>
+      <w:proofErr w:type="spellEnd"/>
+      <w:r>
+        <w:rPr>
+          <w:lang w:val="nl-BE"/>
+        </w:rPr>
+        <w:t xml:space="preserve"> der </w:t>
+      </w:r>
+      <w:proofErr w:type="spellStart"/>
+      <w:r>
+        <w:rPr>
+          <w:lang w:val="nl-BE"/>
+        </w:rPr>
+        <w:t>naturforschenden</w:t>
+      </w:r>
+      <w:proofErr w:type="spellEnd"/>
+      <w:r>
+        <w:rPr>
+          <w:lang w:val="nl-BE"/>
+        </w:rPr>
+        <w:t xml:space="preserve"> </w:t>
+      </w:r>
+      <w:proofErr w:type="spellStart"/>
+      <w:r>
+        <w:rPr>
+          <w:lang w:val="nl-BE"/>
+        </w:rPr>
+        <w:t>Gesellschaft</w:t>
+      </w:r>
+      <w:proofErr w:type="spellEnd"/>
+      <w:r>
+        <w:rPr>
+          <w:lang w:val="nl-BE"/>
+        </w:rPr>
+        <w:t xml:space="preserve"> in Bern 241/242</w:t>
+      </w:r>
+      <w:r>
+        <w:rPr>
+          <w:lang w:val="nl-BE"/>
+        </w:rPr>
+        <w:t>:</w:t>
+      </w:r>
+      <w:r>
+        <w:rPr>
+          <w:lang w:val="nl-BE"/>
+        </w:rPr>
+        <w:t xml:space="preserve"> 137</w:t>
+      </w:r>
+      <w:r>
+        <w:rPr>
+          <w:lang w:val="nl-BE"/>
+        </w:rPr>
+        <w:t>-</w:t>
+      </w:r>
+      <w:r>
+        <w:rPr>
+          <w:lang w:val="nl-BE"/>
+        </w:rPr>
+        <w:t xml:space="preserve">146. </w:t>
+      </w:r>
+    </w:p>
+    <w:p>
+      <w:pPr>
+        <w:rPr>
+          <w:lang w:val="nl-BE"/>
+        </w:rPr>
+      </w:pPr>
+      <w:r>
+        <w:rPr>
+          <w:lang w:val="nl-BE"/>
+        </w:rPr>
+        <w:t>Shuttleworth, R.J. (1852b)</w:t>
+      </w:r>
+      <w:r>
+        <w:rPr>
+          <w:lang w:val="nl-BE"/>
+        </w:rPr>
+        <w:t xml:space="preserve">. </w:t>
+      </w:r>
+      <w:r>
+        <w:rPr>
+          <w:lang w:val="nl-BE"/>
+        </w:rPr>
+        <w:t xml:space="preserve">Diagnosen </w:t>
+      </w:r>
+      <w:proofErr w:type="spellStart"/>
+      <w:r>
+        <w:rPr>
+          <w:lang w:val="nl-BE"/>
+        </w:rPr>
+        <w:t>neuer</w:t>
+      </w:r>
+      <w:proofErr w:type="spellEnd"/>
+      <w:r>
+        <w:rPr>
+          <w:lang w:val="nl-BE"/>
+        </w:rPr>
+        <w:t xml:space="preserve"> Mollusken. </w:t>
+      </w:r>
+      <w:r>
+        <w:rPr>
+          <w:lang w:val="nl-BE"/>
+        </w:rPr>
+        <w:t xml:space="preserve">- </w:t>
+      </w:r>
+      <w:proofErr w:type="spellStart"/>
+      <w:r>
+        <w:rPr>
+          <w:lang w:val="nl-BE"/>
+        </w:rPr>
+        <w:t>Mittheilungen</w:t>
+      </w:r>
+      <w:proofErr w:type="spellEnd"/>
+      <w:r>
+        <w:rPr>
+          <w:lang w:val="nl-BE"/>
+        </w:rPr>
+        <w:t xml:space="preserve"> der </w:t>
+      </w:r>
+      <w:proofErr w:type="spellStart"/>
+      <w:r>
+        <w:rPr>
+          <w:lang w:val="nl-BE"/>
+        </w:rPr>
+        <w:t>naturforschenden</w:t>
+      </w:r>
+      <w:proofErr w:type="spellEnd"/>
+      <w:r>
+        <w:rPr>
+          <w:lang w:val="nl-BE"/>
+        </w:rPr>
+        <w:t xml:space="preserve"> </w:t>
+      </w:r>
+      <w:proofErr w:type="spellStart"/>
+      <w:r>
+        <w:rPr>
+          <w:lang w:val="nl-BE"/>
+        </w:rPr>
+        <w:t>Gesellschaft</w:t>
+      </w:r>
+      <w:proofErr w:type="spellEnd"/>
+      <w:r>
+        <w:rPr>
+          <w:lang w:val="nl-BE"/>
+        </w:rPr>
+        <w:t xml:space="preserve"> in Bern 260/261</w:t>
+      </w:r>
+      <w:r>
+        <w:rPr>
+          <w:lang w:val="nl-BE"/>
+        </w:rPr>
+        <w:t>:</w:t>
+      </w:r>
+      <w:r>
+        <w:rPr>
+          <w:lang w:val="nl-BE"/>
+        </w:rPr>
+        <w:t xml:space="preserve"> 289</w:t>
+      </w:r>
+      <w:r>
+        <w:rPr>
+          <w:lang w:val="nl-BE"/>
+        </w:rPr>
+        <w:t>-</w:t>
+      </w:r>
+      <w:r>
+        <w:rPr>
+          <w:lang w:val="nl-BE"/>
+        </w:rPr>
+        <w:t>304.</w:t>
+      </w:r>
+    </w:p>
+    <w:p>
       <w:r>
         <w:t>Shuttleworth, R. J. (1975)</w:t>
       </w:r>
@@ -4410,33 +4829,98 @@
     </w:p>
     <w:p>
       <w:r>
-        <w:rPr>
-          <w:lang w:val="nl-BE"/>
-        </w:rPr>
+        <w:t>W</w:t>
+      </w:r>
+      <w:r>
+        <w:t>ebb</w:t>
+      </w:r>
+      <w:r>
+        <w:t>, P. B. &amp; B</w:t>
+      </w:r>
+      <w:r>
+        <w:t>erthelot</w:t>
+      </w:r>
+      <w:r>
+        <w:t xml:space="preserve">, S. (1833): Synopsis </w:t>
+      </w:r>
+      <w:proofErr w:type="spellStart"/>
+      <w:r>
+        <w:t>molluscorum</w:t>
+      </w:r>
+      <w:proofErr w:type="spellEnd"/>
+      <w:r>
+        <w:t xml:space="preserve"> </w:t>
+      </w:r>
+      <w:proofErr w:type="spellStart"/>
+      <w:r>
+        <w:t>terrestrium</w:t>
+      </w:r>
+      <w:proofErr w:type="spellEnd"/>
+      <w:r>
+        <w:t xml:space="preserve"> et </w:t>
+      </w:r>
+      <w:proofErr w:type="spellStart"/>
+      <w:r>
+        <w:t>fluviat</w:t>
+      </w:r>
+      <w:r>
+        <w:t>ilium</w:t>
+      </w:r>
+      <w:proofErr w:type="spellEnd"/>
+      <w:r>
+        <w:t xml:space="preserve"> </w:t>
+      </w:r>
+      <w:proofErr w:type="spellStart"/>
+      <w:r>
+        <w:t>quae</w:t>
+      </w:r>
+      <w:proofErr w:type="spellEnd"/>
+      <w:r>
+        <w:t xml:space="preserve"> in </w:t>
+      </w:r>
+      <w:proofErr w:type="spellStart"/>
+      <w:r>
+        <w:t>i</w:t>
+      </w:r>
+      <w:r>
+        <w:t>teneribus</w:t>
+      </w:r>
+      <w:proofErr w:type="spellEnd"/>
+      <w:r>
+        <w:t xml:space="preserve"> per insulas </w:t>
+      </w:r>
+      <w:proofErr w:type="spellStart"/>
+      <w:r>
+        <w:t>Canarienses</w:t>
+      </w:r>
+      <w:proofErr w:type="spellEnd"/>
+      <w:r>
+        <w:t xml:space="preserve">. - </w:t>
+      </w:r>
+      <w:r>
+        <w:t>Annales des Sciences naturales</w:t>
+      </w:r>
+      <w:r>
+        <w:t>, 28: 307</w:t>
+      </w:r>
+      <w:r>
+        <w:t>-326.</w:t>
+      </w:r>
+    </w:p>
+    <w:p>
+      <w:r>
         <w:t xml:space="preserve">Welter-Schultes, F. </w:t>
       </w:r>
       <w:r>
-        <w:rPr>
-          <w:lang w:val="nl-BE"/>
-        </w:rPr>
         <w:t>(</w:t>
       </w:r>
       <w:r>
-        <w:rPr>
-          <w:lang w:val="nl-BE"/>
-        </w:rPr>
         <w:t>2012</w:t>
       </w:r>
       <w:r>
-        <w:rPr>
-          <w:lang w:val="nl-BE"/>
-        </w:rPr>
         <w:t>)</w:t>
       </w:r>
       <w:r>
-        <w:rPr>
-          <w:lang w:val="nl-BE"/>
-        </w:rPr>
         <w:t xml:space="preserve">. </w:t>
       </w:r>
       <w:r>
@@ -4582,17 +5066,11 @@
   <w:docDefaults>
     <w:rPrDefault>
       <w:rPr>
-        <w:rFonts w:asciiTheme="minorHAnsi" w:eastAsiaTheme="minorEastAsia" w:hAnsiTheme="minorHAnsi" w:cs="Times New Roman"/>
-        <w:sz w:val="22"/>
-        <w:szCs w:val="22"/>
+        <w:rFonts w:ascii="Calibri" w:eastAsia="Times New Roman" w:hAnsi="Calibri" w:cs="Times New Roman"/>
         <w:lang w:val="en-GB" w:eastAsia="en-GB" w:bidi="ar-SA"/>
       </w:rPr>
     </w:rPrDefault>
-    <w:pPrDefault>
-      <w:pPr>
-        <w:spacing w:after="160" w:line="259" w:lineRule="auto"/>
-      </w:pPr>
-    </w:pPrDefault>
+    <w:pPrDefault/>
   </w:docDefaults>
   <w:latentStyles w:defLockedState="0" w:defUIPriority="99" w:defSemiHidden="0" w:defUnhideWhenUsed="0" w:defQFormat="0" w:count="377">
     <w:lsdException w:name="Normal" w:uiPriority="0" w:qFormat="1"/>
@@ -4700,13 +5178,57 @@
     <w:lsdException w:name="HTML Sample" w:semiHidden="1" w:unhideWhenUsed="1"/>
     <w:lsdException w:name="HTML Typewriter" w:semiHidden="1" w:unhideWhenUsed="1"/>
     <w:lsdException w:name="HTML Variable" w:semiHidden="1" w:unhideWhenUsed="1"/>
+    <w:lsdException w:name="Normal Table" w:semiHidden="1" w:unhideWhenUsed="1"/>
     <w:lsdException w:name="annotation subject" w:semiHidden="1" w:unhideWhenUsed="1"/>
     <w:lsdException w:name="No List" w:semiHidden="1" w:unhideWhenUsed="1"/>
     <w:lsdException w:name="Outline List 1" w:semiHidden="1" w:unhideWhenUsed="1"/>
     <w:lsdException w:name="Outline List 2" w:semiHidden="1" w:unhideWhenUsed="1"/>
     <w:lsdException w:name="Outline List 3" w:semiHidden="1" w:unhideWhenUsed="1"/>
+    <w:lsdException w:name="Table Simple 1" w:semiHidden="1" w:unhideWhenUsed="1"/>
+    <w:lsdException w:name="Table Simple 2" w:semiHidden="1" w:unhideWhenUsed="1"/>
+    <w:lsdException w:name="Table Simple 3" w:semiHidden="1" w:unhideWhenUsed="1"/>
+    <w:lsdException w:name="Table Classic 1" w:semiHidden="1" w:unhideWhenUsed="1"/>
+    <w:lsdException w:name="Table Classic 2" w:semiHidden="1" w:unhideWhenUsed="1"/>
+    <w:lsdException w:name="Table Classic 3" w:semiHidden="1" w:unhideWhenUsed="1"/>
+    <w:lsdException w:name="Table Classic 4" w:semiHidden="1" w:unhideWhenUsed="1"/>
+    <w:lsdException w:name="Table Colorful 1" w:semiHidden="1" w:unhideWhenUsed="1"/>
+    <w:lsdException w:name="Table Colorful 2" w:semiHidden="1" w:unhideWhenUsed="1"/>
+    <w:lsdException w:name="Table Colorful 3" w:semiHidden="1" w:unhideWhenUsed="1"/>
+    <w:lsdException w:name="Table Columns 1" w:semiHidden="1" w:unhideWhenUsed="1"/>
+    <w:lsdException w:name="Table Columns 2" w:semiHidden="1" w:unhideWhenUsed="1"/>
+    <w:lsdException w:name="Table Columns 3" w:semiHidden="1" w:unhideWhenUsed="1"/>
+    <w:lsdException w:name="Table Columns 4" w:semiHidden="1" w:unhideWhenUsed="1"/>
+    <w:lsdException w:name="Table Columns 5" w:semiHidden="1" w:unhideWhenUsed="1"/>
+    <w:lsdException w:name="Table Grid 1" w:semiHidden="1" w:unhideWhenUsed="1"/>
+    <w:lsdException w:name="Table Grid 2" w:semiHidden="1" w:unhideWhenUsed="1"/>
+    <w:lsdException w:name="Table Grid 3" w:semiHidden="1" w:unhideWhenUsed="1"/>
+    <w:lsdException w:name="Table Grid 4" w:semiHidden="1" w:unhideWhenUsed="1"/>
+    <w:lsdException w:name="Table Grid 5" w:semiHidden="1" w:unhideWhenUsed="1"/>
+    <w:lsdException w:name="Table Grid 6" w:semiHidden="1" w:unhideWhenUsed="1"/>
+    <w:lsdException w:name="Table Grid 7" w:semiHidden="1" w:unhideWhenUsed="1"/>
+    <w:lsdException w:name="Table Grid 8" w:semiHidden="1" w:unhideWhenUsed="1"/>
+    <w:lsdException w:name="Table List 1" w:semiHidden="1" w:unhideWhenUsed="1"/>
+    <w:lsdException w:name="Table List 2" w:semiHidden="1" w:unhideWhenUsed="1"/>
+    <w:lsdException w:name="Table List 3" w:semiHidden="1" w:unhideWhenUsed="1"/>
+    <w:lsdException w:name="Table List 4" w:semiHidden="1" w:unhideWhenUsed="1"/>
+    <w:lsdException w:name="Table List 5" w:semiHidden="1" w:unhideWhenUsed="1"/>
+    <w:lsdException w:name="Table List 6" w:semiHidden="1" w:unhideWhenUsed="1"/>
+    <w:lsdException w:name="Table List 7" w:semiHidden="1" w:unhideWhenUsed="1"/>
+    <w:lsdException w:name="Table List 8" w:semiHidden="1" w:unhideWhenUsed="1"/>
+    <w:lsdException w:name="Table 3D effects 1" w:semiHidden="1" w:unhideWhenUsed="1"/>
+    <w:lsdException w:name="Table 3D effects 2" w:semiHidden="1" w:unhideWhenUsed="1"/>
+    <w:lsdException w:name="Table 3D effects 3" w:semiHidden="1" w:unhideWhenUsed="1"/>
+    <w:lsdException w:name="Table Contemporary" w:semiHidden="1" w:unhideWhenUsed="1"/>
+    <w:lsdException w:name="Table Elegant" w:semiHidden="1" w:unhideWhenUsed="1"/>
+    <w:lsdException w:name="Table Professional" w:semiHidden="1" w:unhideWhenUsed="1"/>
+    <w:lsdException w:name="Table Subtle 1" w:semiHidden="1" w:unhideWhenUsed="1"/>
+    <w:lsdException w:name="Table Subtle 2" w:semiHidden="1" w:unhideWhenUsed="1"/>
+    <w:lsdException w:name="Table Web 1" w:semiHidden="1" w:unhideWhenUsed="1"/>
+    <w:lsdException w:name="Table Web 2" w:semiHidden="1" w:unhideWhenUsed="1"/>
+    <w:lsdException w:name="Table Web 3" w:semiHidden="1" w:unhideWhenUsed="1"/>
     <w:lsdException w:name="Balloon Text" w:semiHidden="1" w:unhideWhenUsed="1"/>
     <w:lsdException w:name="Table Grid" w:uiPriority="39"/>
+    <w:lsdException w:name="Table Theme" w:semiHidden="1" w:unhideWhenUsed="1"/>
     <w:lsdException w:name="Placeholder Text" w:semiHidden="1"/>
     <w:lsdException w:name="No Spacing" w:uiPriority="1" w:qFormat="1"/>
     <w:lsdException w:name="Light Shading" w:uiPriority="60"/>
@@ -4932,6 +5454,13 @@
   <w:style w:type="paragraph" w:default="1" w:styleId="Normal">
     <w:name w:val="Normal"/>
     <w:qFormat/>
+    <w:pPr>
+      <w:spacing w:after="160" w:line="259" w:lineRule="auto"/>
+    </w:pPr>
+    <w:rPr>
+      <w:sz w:val="22"/>
+      <w:szCs w:val="22"/>
+    </w:rPr>
   </w:style>
   <w:style w:type="character" w:default="1" w:styleId="DefaultParagraphFont">
     <w:name w:val="Default Paragraph Font"/>
@@ -4962,19 +5491,17 @@
   </w:style>
   <w:style w:type="character" w:styleId="Hyperlink">
     <w:name w:val="Hyperlink"/>
-    <w:basedOn w:val="DefaultParagraphFont"/>
     <w:uiPriority w:val="99"/>
     <w:unhideWhenUsed/>
     <w:rsid w:val="00AC7C6E"/>
     <w:rPr>
       <w:rFonts w:cs="Times New Roman"/>
-      <w:color w:val="0563C1" w:themeColor="hyperlink"/>
+      <w:color w:val="0563C1"/>
       <w:u w:val="single"/>
     </w:rPr>
   </w:style>
   <w:style w:type="character" w:styleId="UnresolvedMention">
     <w:name w:val="Unresolved Mention"/>
-    <w:basedOn w:val="DefaultParagraphFont"/>
     <w:uiPriority w:val="99"/>
     <w:semiHidden/>
     <w:unhideWhenUsed/>
@@ -5284,6 +5811,15 @@
 </file>
 
 <file path=customXml/item1.xml><?xml version="1.0" encoding="utf-8"?>
+<?mso-contentType ?>
+<FormTemplates xmlns="http://schemas.microsoft.com/sharepoint/v3/contenttype/forms">
+  <Display>DocumentLibraryForm</Display>
+  <Edit>DocumentLibraryForm</Edit>
+  <New>DocumentLibraryForm</New>
+</FormTemplates>
+</file>
+
+<file path=customXml/item2.xml><?xml version="1.0" encoding="utf-8"?>
 <ct:contentTypeSchema xmlns:ct="http://schemas.microsoft.com/office/2006/metadata/contentType" xmlns:ma="http://schemas.microsoft.com/office/2006/metadata/properties/metaAttributes" ct:_="" ma:_="" ma:contentTypeName="Document" ma:contentTypeID="0x010100C9339CAC3FE5A9439143D9B4DD3762DA" ma:contentTypeVersion="13" ma:contentTypeDescription="Een nieuw document maken." ma:contentTypeScope="" ma:versionID="3a9d2c4bd78fe760984152bad6cf0aa0">
   <xsd:schema xmlns:xsd="http://www.w3.org/2001/XMLSchema" xmlns:xs="http://www.w3.org/2001/XMLSchema" xmlns:p="http://schemas.microsoft.com/office/2006/metadata/properties" xmlns:ns3="e9eefd5e-eb8a-4690-b8a3-e9c1d5bacbad" xmlns:ns4="accf210d-3568-470d-bc24-8f84c293f95d" targetNamespace="http://schemas.microsoft.com/office/2006/metadata/properties" ma:root="true" ma:fieldsID="80f458aec65e5155be30857ac16156c6" ns3:_="" ns4:_="">
     <xsd:import namespace="e9eefd5e-eb8a-4690-b8a3-e9c1d5bacbad"/>
@@ -5506,15 +6042,6 @@
 </ct:contentTypeSchema>
 </file>
 
-<file path=customXml/item2.xml><?xml version="1.0" encoding="utf-8"?>
-<?mso-contentType ?>
-<FormTemplates xmlns="http://schemas.microsoft.com/sharepoint/v3/contenttype/forms">
-  <Display>DocumentLibraryForm</Display>
-  <Edit>DocumentLibraryForm</Edit>
-  <New>DocumentLibraryForm</New>
-</FormTemplates>
-</file>
-
 <file path=customXml/item3.xml><?xml version="1.0" encoding="utf-8"?>
 <p:properties xmlns:p="http://schemas.microsoft.com/office/2006/metadata/properties" xmlns:xsi="http://www.w3.org/2001/XMLSchema-instance" xmlns:pc="http://schemas.microsoft.com/office/infopath/2007/PartnerControls">
   <documentManagement/>
@@ -5522,6 +6049,14 @@
 </file>
 
 <file path=customXml/itemProps1.xml><?xml version="1.0" encoding="utf-8"?>
+<ds:datastoreItem xmlns:ds="http://schemas.openxmlformats.org/officeDocument/2006/customXml" ds:itemID="{226485A4-652A-4D5D-8C39-1BD5AB782392}">
+  <ds:schemaRefs>
+    <ds:schemaRef ds:uri="http://schemas.microsoft.com/sharepoint/v3/contenttype/forms"/>
+  </ds:schemaRefs>
+</ds:datastoreItem>
+</file>
+
+<file path=customXml/itemProps2.xml><?xml version="1.0" encoding="utf-8"?>
 <ds:datastoreItem xmlns:ds="http://schemas.openxmlformats.org/officeDocument/2006/customXml" ds:itemID="{BA388ABA-CAB6-400B-89C9-4A37632EF66E}">
   <ds:schemaRefs>
     <ds:schemaRef ds:uri="http://schemas.microsoft.com/office/2006/metadata/contentType"/>
@@ -5540,27 +6075,11 @@
 </ds:datastoreItem>
 </file>
 
-<file path=customXml/itemProps2.xml><?xml version="1.0" encoding="utf-8"?>
-<ds:datastoreItem xmlns:ds="http://schemas.openxmlformats.org/officeDocument/2006/customXml" ds:itemID="{226485A4-652A-4D5D-8C39-1BD5AB782392}">
-  <ds:schemaRefs>
-    <ds:schemaRef ds:uri="http://schemas.microsoft.com/sharepoint/v3/contenttype/forms"/>
-  </ds:schemaRefs>
-</ds:datastoreItem>
-</file>
-
 <file path=customXml/itemProps3.xml><?xml version="1.0" encoding="utf-8"?>
 <ds:datastoreItem xmlns:ds="http://schemas.openxmlformats.org/officeDocument/2006/customXml" ds:itemID="{BEBF0CD4-D888-4A60-B9EE-E3FE2B80C64F}">
   <ds:schemaRefs>
-    <ds:schemaRef ds:uri="http://purl.org/dc/elements/1.1/"/>
     <ds:schemaRef ds:uri="http://schemas.microsoft.com/office/2006/metadata/properties"/>
-    <ds:schemaRef ds:uri="http://purl.org/dc/terms/"/>
-    <ds:schemaRef ds:uri="http://schemas.openxmlformats.org/package/2006/metadata/core-properties"/>
-    <ds:schemaRef ds:uri="http://schemas.microsoft.com/office/2006/documentManagement/types"/>
     <ds:schemaRef ds:uri="http://schemas.microsoft.com/office/infopath/2007/PartnerControls"/>
-    <ds:schemaRef ds:uri="e9eefd5e-eb8a-4690-b8a3-e9c1d5bacbad"/>
-    <ds:schemaRef ds:uri="accf210d-3568-470d-bc24-8f84c293f95d"/>
-    <ds:schemaRef ds:uri="http://www.w3.org/XML/1998/namespace"/>
-    <ds:schemaRef ds:uri="http://purl.org/dc/dcmitype/"/>
   </ds:schemaRefs>
 </ds:datastoreItem>
 </file>
</xml_diff>